<commit_message>
Opdaetring mht ver. krav
</commit_message>
<xml_diff>
--- a/Brugervejledning.docx
+++ b/Brugervejledning.docx
@@ -539,6 +539,62 @@
       </w:r>
       <w:r>
         <w:br/>
+      </w:r>
+    </w:p>
+    <w:p>
+      <w:pPr>
+        <w:pStyle w:val="Textbody"/>
+        <w:rPr>
+          <w:rFonts w:asciiTheme="minorHAnsi" w:hAnsiTheme="minorHAnsi" w:cstheme="minorHAnsi"/>
+          <w:b/>
+          <w:bCs/>
+          <w:sz w:val="22"/>
+          <w:szCs w:val="22"/>
+        </w:rPr>
+      </w:pPr>
+      <w:proofErr w:type="gramStart"/>
+      <w:r>
+        <w:rPr>
+          <w:rFonts w:asciiTheme="minorHAnsi" w:hAnsiTheme="minorHAnsi" w:cstheme="minorHAnsi"/>
+          <w:b/>
+          <w:bCs/>
+          <w:sz w:val="22"/>
+          <w:szCs w:val="22"/>
+        </w:rPr>
+        <w:t>Denne plugin</w:t>
+      </w:r>
+      <w:proofErr w:type="gramEnd"/>
+      <w:r>
+        <w:rPr>
+          <w:rFonts w:asciiTheme="minorHAnsi" w:hAnsiTheme="minorHAnsi" w:cstheme="minorHAnsi"/>
+          <w:b/>
+          <w:bCs/>
+          <w:sz w:val="22"/>
+          <w:szCs w:val="22"/>
+        </w:rPr>
+        <w:t xml:space="preserve"> fungerer kun på QGIS </w:t>
+      </w:r>
+      <w:proofErr w:type="spellStart"/>
+      <w:r>
+        <w:rPr>
+          <w:rFonts w:asciiTheme="minorHAnsi" w:hAnsiTheme="minorHAnsi" w:cstheme="minorHAnsi"/>
+          <w:b/>
+          <w:bCs/>
+          <w:sz w:val="22"/>
+          <w:szCs w:val="22"/>
+        </w:rPr>
+        <w:t>ver</w:t>
+      </w:r>
+      <w:proofErr w:type="spellEnd"/>
+      <w:r>
+        <w:rPr>
+          <w:rFonts w:asciiTheme="minorHAnsi" w:hAnsiTheme="minorHAnsi" w:cstheme="minorHAnsi"/>
+          <w:b/>
+          <w:bCs/>
+          <w:sz w:val="22"/>
+          <w:szCs w:val="22"/>
+        </w:rPr>
+        <w:t>. 3.22 eller senere.</w:t>
       </w:r>
     </w:p>
     <w:p>
@@ -1098,14 +1154,7 @@
           <w:rFonts w:ascii="Calibri" w:hAnsi="Calibri" w:cs="Garamond"/>
           <w:bCs/>
         </w:rPr>
-        <w:t>%APPDATA%</w:t>
-      </w:r>
-      <w:r>
-        <w:rPr>
-          <w:rFonts w:ascii="Calibri" w:hAnsi="Calibri" w:cs="Garamond"/>
-          <w:bCs/>
-        </w:rPr>
-        <w:t>\QGIS\QGIS3\profiles\</w:t>
+        <w:t>%APPDATA%\QGIS\QGIS3\profiles\</w:t>
       </w:r>
       <w:r>
         <w:rPr>

</xml_diff>